<commit_message>
Added controllers and serializer for Commissions
</commit_message>
<xml_diff>
--- a/ArtLink Suggestions.docx
+++ b/ArtLink Suggestions.docx
@@ -182,42 +182,48 @@
       <w:r>
         <w:t>Cancel option on both sides.</w:t>
       </w:r>
+    </w:p>
+    <w:p>
+      <w:r>
+        <w:t xml:space="preserve">Appeal to </w:t>
+      </w:r>
+      <w:proofErr w:type="spellStart"/>
+      <w:r>
+        <w:t>Arists</w:t>
+      </w:r>
+      <w:proofErr w:type="spellEnd"/>
+    </w:p>
+    <w:p>
+      <w:pPr>
+        <w:pStyle w:val="ListParagraph"/>
+        <w:numPr>
+          <w:ilvl w:val="0"/>
+          <w:numId w:val="2"/>
+        </w:numPr>
+      </w:pPr>
+      <w:r>
+        <w:t>Enable artists to be found on more level playing field</w:t>
+      </w:r>
+      <w:r>
+        <w:t>.</w:t>
+      </w:r>
+    </w:p>
+    <w:p>
+      <w:pPr>
+        <w:pStyle w:val="ListParagraph"/>
+        <w:numPr>
+          <w:ilvl w:val="0"/>
+          <w:numId w:val="2"/>
+        </w:numPr>
+      </w:pPr>
+      <w:r>
+        <w:t>Allow for them to advertise themselves.</w:t>
+      </w:r>
+      <w:r>
+        <w:t xml:space="preserve"> Enhance </w:t>
+      </w:r>
       <w:bookmarkStart w:id="0" w:name="_GoBack"/>
       <w:bookmarkEnd w:id="0"/>
-    </w:p>
-    <w:p>
-      <w:r>
-        <w:t xml:space="preserve">Appeal to </w:t>
-      </w:r>
-      <w:proofErr w:type="spellStart"/>
-      <w:r>
-        <w:t>Arists</w:t>
-      </w:r>
-      <w:proofErr w:type="spellEnd"/>
-    </w:p>
-    <w:p>
-      <w:pPr>
-        <w:pStyle w:val="ListParagraph"/>
-        <w:numPr>
-          <w:ilvl w:val="0"/>
-          <w:numId w:val="2"/>
-        </w:numPr>
-      </w:pPr>
-      <w:r>
-        <w:t>Enable artists to be found on more level playing field</w:t>
-      </w:r>
-    </w:p>
-    <w:p>
-      <w:pPr>
-        <w:pStyle w:val="ListParagraph"/>
-        <w:numPr>
-          <w:ilvl w:val="0"/>
-          <w:numId w:val="2"/>
-        </w:numPr>
-      </w:pPr>
-      <w:r>
-        <w:t>Allow for them to advertise themselves.</w:t>
-      </w:r>
     </w:p>
     <w:p>
       <w:pPr>

</xml_diff>